<commit_message>
remove specialcharacters for filename in rad and lab
</commit_message>
<xml_diff>
--- a/SIMPLE LIS/bin/Debug/templates/headertemplatedoc_1047.docx
+++ b/SIMPLE LIS/bin/Debug/templates/headertemplatedoc_1047.docx
@@ -7,24 +7,20 @@
         <w:ind w:left="90"/>
         <w:jc w:val="both"/>
       </w:pPr>
-      <w:bookmarkStart w:id="0" w:name="_GoBack"/>
-      <w:bookmarkEnd w:id="0"/>
     </w:p>
     <w:p>
       <w:pPr>
-        <w:ind w:left="90"/>
         <w:jc w:val="both"/>
       </w:pPr>
     </w:p>
     <w:p>
       <w:pPr>
-        <w:ind w:left="90"/>
         <w:jc w:val="both"/>
       </w:pPr>
     </w:p>
     <w:p>
       <w:pPr>
-        <w:ind w:left="90"/>
+        <w:jc w:val="both"/>
       </w:pPr>
       <w:r>
         <w:rPr>
@@ -38,7 +34,7 @@
               <wp:posOffset>4229100</wp:posOffset>
             </wp:positionH>
             <wp:positionV relativeFrom="paragraph">
-              <wp:posOffset>40640</wp:posOffset>
+              <wp:posOffset>35560</wp:posOffset>
             </wp:positionV>
             <wp:extent cx="2743200" cy="914400"/>
             <wp:effectExtent l="0" t="0" r="0" b="0"/>
@@ -87,6 +83,18 @@
           </wp:anchor>
         </w:drawing>
       </w:r>
+      <w:bookmarkStart w:id="0" w:name="_GoBack"/>
+      <w:bookmarkEnd w:id="0"/>
+    </w:p>
+    <w:p>
+      <w:pPr>
+        <w:jc w:val="both"/>
+      </w:pPr>
+    </w:p>
+    <w:p>
+      <w:pPr>
+        <w:ind w:left="90"/>
+      </w:pPr>
     </w:p>
     <w:p>
       <w:pPr>
@@ -307,7 +315,6 @@
         <w:szCs w:val="21"/>
       </w:rPr>
     </w:pPr>
-    <w:proofErr w:type="spellStart"/>
     <w:r>
       <w:rPr>
         <w:rFonts w:eastAsia="SimSun" w:cstheme="minorHAnsi"/>
@@ -316,18 +323,7 @@
         <w:szCs w:val="22"/>
         <w:lang w:bidi="ar"/>
       </w:rPr>
-      <w:t>Quimpo</w:t>
-    </w:r>
-    <w:proofErr w:type="spellEnd"/>
-    <w:r>
-      <w:rPr>
-        <w:rFonts w:eastAsia="SimSun" w:cstheme="minorHAnsi"/>
-        <w:color w:val="000000"/>
-        <w:sz w:val="24"/>
-        <w:szCs w:val="22"/>
-        <w:lang w:bidi="ar"/>
-      </w:rPr>
-      <w:t xml:space="preserve"> Blvd., </w:t>
+      <w:t xml:space="preserve">Quimpo Blvd., </w:t>
     </w:r>
     <w:proofErr w:type="spellStart"/>
     <w:r>
@@ -1172,7 +1168,6 @@
       <w:jc w:val="both"/>
     </w:pPr>
     <w:tblPr>
-      <w:tblInd w:w="0" w:type="dxa"/>
       <w:tblBorders>
         <w:top w:val="single" w:sz="4" w:space="0" w:color="auto"/>
         <w:left w:val="single" w:sz="4" w:space="0" w:color="auto"/>
@@ -1181,12 +1176,6 @@
         <w:insideH w:val="single" w:sz="4" w:space="0" w:color="auto"/>
         <w:insideV w:val="single" w:sz="4" w:space="0" w:color="auto"/>
       </w:tblBorders>
-      <w:tblCellMar>
-        <w:top w:w="0" w:type="dxa"/>
-        <w:left w:w="108" w:type="dxa"/>
-        <w:bottom w:w="0" w:type="dxa"/>
-        <w:right w:w="108" w:type="dxa"/>
-      </w:tblCellMar>
     </w:tblPr>
   </w:style>
 </w:styles>
@@ -1469,7 +1458,7 @@
 </file>
 
 <file path=customXml/itemProps2.xml><?xml version="1.0" encoding="utf-8"?>
-<ds:datastoreItem xmlns:ds="http://schemas.openxmlformats.org/officeDocument/2006/customXml" ds:itemID="{7634E518-C8C1-4623-83DF-8CB5EFFDD26D}">
+<ds:datastoreItem xmlns:ds="http://schemas.openxmlformats.org/officeDocument/2006/customXml" ds:itemID="{5AC1699A-7E3A-40A2-8D7C-0E91FF02CFF6}">
   <ds:schemaRefs>
     <ds:schemaRef ds:uri="http://schemas.openxmlformats.org/officeDocument/2006/bibliography"/>
   </ds:schemaRefs>

</xml_diff>